<commit_message>
adding new rows in table between header and footer
</commit_message>
<xml_diff>
--- a/ReportGenerator/DataSources/files/sampleDocument2.docx
+++ b/ReportGenerator/DataSources/files/sampleDocument2.docx
@@ -6,6 +6,7 @@
       <w:tblPr>
         <w:tblStyle w:val="TableGrid"/>
         <w:tblW w:w="0" w:type="auto"/>
+        <w:jc w:val="right"/>
         <w:tblLook w:val="04A0" w:firstRow="1" w:lastRow="0" w:firstColumn="1" w:lastColumn="0" w:noHBand="0" w:noVBand="1"/>
       </w:tblPr>
       <w:tblGrid>
@@ -16,6 +17,9 @@
         <w:gridCol w:w="1726"/>
       </w:tblGrid>
       <w:tr>
+        <w:trPr>
+          <w:jc w:val="right"/>
+        </w:trPr>
         <w:tc>
           <w:tcPr>
             <w:tcW w:w="1726" w:type="dxa"/>
@@ -31,7 +35,14 @@
                 <w:highlight w:val="yellow"/>
                 <w:lang w:val="en-US"/>
               </w:rPr>
-              <w:t xml:space="preserve">Field </w:t>
+              <w:t>Title</w:t>
+            </w:r>
+            <w:r>
+              <w:rPr>
+                <w:highlight w:val="yellow"/>
+                <w:lang w:val="en-US"/>
+              </w:rPr>
+              <w:t xml:space="preserve"> </w:t>
             </w:r>
             <w:r>
               <w:rPr>
@@ -56,7 +67,7 @@
                 <w:highlight w:val="yellow"/>
                 <w:lang w:val="en-US"/>
               </w:rPr>
-              <w:t>Field</w:t>
+              <w:t>Title</w:t>
             </w:r>
             <w:r>
               <w:rPr>
@@ -87,7 +98,7 @@
                 <w:highlight w:val="yellow"/>
                 <w:lang w:val="en-US"/>
               </w:rPr>
-              <w:t>Field</w:t>
+              <w:t>Title</w:t>
             </w:r>
             <w:r>
               <w:rPr>
@@ -118,7 +129,7 @@
                 <w:highlight w:val="yellow"/>
                 <w:lang w:val="en-US"/>
               </w:rPr>
-              <w:t>Field</w:t>
+              <w:t>Title</w:t>
             </w:r>
             <w:r>
               <w:rPr>
@@ -149,7 +160,7 @@
                 <w:highlight w:val="yellow"/>
                 <w:lang w:val="en-US"/>
               </w:rPr>
-              <w:t>Field</w:t>
+              <w:t>Title</w:t>
             </w:r>
             <w:r>
               <w:rPr>
@@ -161,12 +172,29 @@
               <w:rPr>
                 <w:highlight w:val="yellow"/>
               </w:rPr>
-              <w:t>1.5</w:t>
+              <w:t>1.</w:t>
+            </w:r>
+            <w:commentRangeStart w:id="0"/>
+            <w:r>
+              <w:rPr>
+                <w:highlight w:val="yellow"/>
+              </w:rPr>
+              <w:t>5</w:t>
+            </w:r>
+            <w:commentRangeEnd w:id="0"/>
+            <w:r>
+              <w:rPr>
+                <w:rStyle w:val="CommentReference"/>
+              </w:rPr>
+              <w:commentReference w:id="0"/>
             </w:r>
           </w:p>
         </w:tc>
       </w:tr>
       <w:tr>
+        <w:trPr>
+          <w:jc w:val="right"/>
+        </w:trPr>
         <w:tc>
           <w:tcPr>
             <w:tcW w:w="3452" w:type="dxa"/>
@@ -183,7 +211,7 @@
                 <w:highlight w:val="yellow"/>
                 <w:lang w:val="en-US"/>
               </w:rPr>
-              <w:t>Field</w:t>
+              <w:t>Title</w:t>
             </w:r>
             <w:r>
               <w:rPr>
@@ -214,7 +242,7 @@
                 <w:highlight w:val="yellow"/>
                 <w:lang w:val="en-US"/>
               </w:rPr>
-              <w:t>Field</w:t>
+              <w:t>Title</w:t>
             </w:r>
             <w:r>
               <w:rPr>
@@ -241,7 +269,7 @@
                 <w:highlight w:val="yellow"/>
                 <w:lang w:val="en-US"/>
               </w:rPr>
-              <w:t>Field</w:t>
+              <w:t>Title</w:t>
             </w:r>
             <w:r>
               <w:rPr>
@@ -259,6 +287,9 @@
         </w:tc>
       </w:tr>
       <w:tr>
+        <w:trPr>
+          <w:jc w:val="right"/>
+        </w:trPr>
         <w:tc>
           <w:tcPr>
             <w:tcW w:w="1726" w:type="dxa"/>
@@ -269,6 +300,7 @@
                 <w:highlight w:val="green"/>
               </w:rPr>
             </w:pPr>
+            <w:commentRangeStart w:id="1"/>
             <w:r>
               <w:rPr>
                 <w:highlight w:val="green"/>
@@ -288,6 +320,13 @@
               </w:rPr>
               <w:t>.1</w:t>
             </w:r>
+            <w:commentRangeEnd w:id="1"/>
+            <w:r>
+              <w:rPr>
+                <w:rStyle w:val="CommentReference"/>
+              </w:rPr>
+              <w:commentReference w:id="1"/>
+            </w:r>
           </w:p>
         </w:tc>
         <w:tc>
@@ -305,13 +344,61 @@
                 <w:highlight w:val="green"/>
                 <w:lang w:val="en-US"/>
               </w:rPr>
+              <w:t xml:space="preserve">Field </w:t>
+            </w:r>
+            <w:commentRangeStart w:id="2"/>
+            <w:r>
+              <w:rPr>
+                <w:highlight w:val="green"/>
+                <w:lang w:val="en-US"/>
+              </w:rPr>
+              <w:t>3</w:t>
+            </w:r>
+            <w:commentRangeEnd w:id="2"/>
+            <w:r>
+              <w:rPr>
+                <w:rStyle w:val="CommentReference"/>
+              </w:rPr>
+              <w:commentReference w:id="2"/>
+            </w:r>
+            <w:r>
+              <w:rPr>
+                <w:highlight w:val="green"/>
+              </w:rPr>
+              <w:t>.2</w:t>
+            </w:r>
+          </w:p>
+        </w:tc>
+        <w:tc>
+          <w:tcPr>
+            <w:tcW w:w="1726" w:type="dxa"/>
+          </w:tcPr>
+          <w:p>
+            <w:pPr>
+              <w:rPr>
+                <w:highlight w:val="green"/>
+              </w:rPr>
+            </w:pPr>
+            <w:commentRangeStart w:id="3"/>
+            <w:r>
+              <w:rPr>
+                <w:highlight w:val="green"/>
+                <w:lang w:val="en-US"/>
+              </w:rPr>
               <w:t>Field 3</w:t>
             </w:r>
             <w:r>
               <w:rPr>
                 <w:highlight w:val="green"/>
               </w:rPr>
-              <w:t>.2</w:t>
+              <w:t>.3</w:t>
+            </w:r>
+            <w:commentRangeEnd w:id="3"/>
+            <w:r>
+              <w:rPr>
+                <w:rStyle w:val="CommentReference"/>
+              </w:rPr>
+              <w:commentReference w:id="3"/>
             </w:r>
           </w:p>
         </w:tc>
@@ -325,6 +412,7 @@
                 <w:highlight w:val="green"/>
               </w:rPr>
             </w:pPr>
+            <w:commentRangeStart w:id="4"/>
             <w:r>
               <w:rPr>
                 <w:highlight w:val="green"/>
@@ -336,7 +424,14 @@
               <w:rPr>
                 <w:highlight w:val="green"/>
               </w:rPr>
-              <w:t>.3</w:t>
+              <w:t>.4</w:t>
+            </w:r>
+            <w:commentRangeEnd w:id="4"/>
+            <w:r>
+              <w:rPr>
+                <w:rStyle w:val="CommentReference"/>
+              </w:rPr>
+              <w:commentReference w:id="4"/>
             </w:r>
           </w:p>
         </w:tc>
@@ -350,6 +445,7 @@
                 <w:highlight w:val="green"/>
               </w:rPr>
             </w:pPr>
+            <w:commentRangeStart w:id="5"/>
             <w:r>
               <w:rPr>
                 <w:highlight w:val="green"/>
@@ -361,51 +457,22 @@
               <w:rPr>
                 <w:highlight w:val="green"/>
               </w:rPr>
-              <w:t>.4</w:t>
-            </w:r>
-          </w:p>
-        </w:tc>
-        <w:tc>
-          <w:tcPr>
-            <w:tcW w:w="1726" w:type="dxa"/>
-          </w:tcPr>
-          <w:p>
-            <w:pPr>
-              <w:rPr>
-                <w:highlight w:val="green"/>
-              </w:rPr>
-            </w:pPr>
-            <w:r>
-              <w:rPr>
-                <w:highlight w:val="green"/>
-                <w:lang w:val="en-US"/>
-              </w:rPr>
-              <w:t>Field 3</w:t>
-            </w:r>
-            <w:r>
-              <w:rPr>
-                <w:highlight w:val="green"/>
-              </w:rPr>
-              <w:t>.</w:t>
-            </w:r>
-            <w:commentRangeStart w:id="0"/>
-            <w:r>
-              <w:rPr>
-                <w:highlight w:val="green"/>
-              </w:rPr>
-              <w:t>5</w:t>
-            </w:r>
-            <w:commentRangeEnd w:id="0"/>
+              <w:t>.5</w:t>
+            </w:r>
+            <w:commentRangeEnd w:id="5"/>
             <w:r>
               <w:rPr>
                 <w:rStyle w:val="CommentReference"/>
               </w:rPr>
-              <w:commentReference w:id="0"/>
+              <w:commentReference w:id="5"/>
             </w:r>
           </w:p>
         </w:tc>
       </w:tr>
       <w:tr>
+        <w:trPr>
+          <w:jc w:val="right"/>
+        </w:trPr>
         <w:tc>
           <w:tcPr>
             <w:tcW w:w="3452" w:type="dxa"/>
@@ -417,6 +484,7 @@
                 <w:highlight w:val="green"/>
               </w:rPr>
             </w:pPr>
+            <w:commentRangeStart w:id="6"/>
             <w:r>
               <w:rPr>
                 <w:highlight w:val="green"/>
@@ -429,6 +497,13 @@
                 <w:highlight w:val="green"/>
               </w:rPr>
               <w:t>.1</w:t>
+            </w:r>
+            <w:commentRangeEnd w:id="6"/>
+            <w:r>
+              <w:rPr>
+                <w:rStyle w:val="CommentReference"/>
+              </w:rPr>
+              <w:commentReference w:id="6"/>
             </w:r>
           </w:p>
         </w:tc>
@@ -479,26 +554,15 @@
               <w:rPr>
                 <w:highlight w:val="green"/>
               </w:rPr>
-              <w:t>.</w:t>
-            </w:r>
-            <w:commentRangeStart w:id="1"/>
-            <w:r>
-              <w:rPr>
-                <w:highlight w:val="green"/>
-              </w:rPr>
-              <w:t>3</w:t>
-            </w:r>
-            <w:commentRangeEnd w:id="1"/>
-            <w:r>
-              <w:rPr>
-                <w:rStyle w:val="CommentReference"/>
-              </w:rPr>
-              <w:commentReference w:id="1"/>
+              <w:t>.3</w:t>
             </w:r>
           </w:p>
         </w:tc>
       </w:tr>
       <w:tr>
+        <w:trPr>
+          <w:jc w:val="right"/>
+        </w:trPr>
         <w:tc>
           <w:tcPr>
             <w:tcW w:w="1726" w:type="dxa"/>
@@ -631,6 +695,9 @@
         </w:tc>
       </w:tr>
       <w:tr>
+        <w:trPr>
+          <w:jc w:val="right"/>
+        </w:trPr>
         <w:tc>
           <w:tcPr>
             <w:tcW w:w="5178" w:type="dxa"/>
@@ -692,350 +759,16 @@
         </w:tc>
       </w:tr>
     </w:tbl>
-    <w:p/>
-    <w:p/>
-    <w:tbl>
-      <w:tblPr>
-        <w:tblStyle w:val="TableGrid"/>
-        <w:tblW w:w="0" w:type="auto"/>
-        <w:tblLook w:val="04A0" w:firstRow="1" w:lastRow="0" w:firstColumn="1" w:lastColumn="0" w:noHBand="0" w:noVBand="1"/>
-      </w:tblPr>
-      <w:tblGrid>
-        <w:gridCol w:w="1726"/>
-        <w:gridCol w:w="1726"/>
-        <w:gridCol w:w="1726"/>
-        <w:gridCol w:w="1726"/>
-        <w:gridCol w:w="1726"/>
-      </w:tblGrid>
-      <w:tr>
-        <w:tc>
-          <w:tcPr>
-            <w:tcW w:w="1726" w:type="dxa"/>
-          </w:tcPr>
-          <w:p>
-            <w:pPr>
-              <w:rPr>
-                <w:highlight w:val="yellow"/>
-              </w:rPr>
-            </w:pPr>
-            <w:r>
-              <w:rPr>
-                <w:highlight w:val="yellow"/>
-              </w:rPr>
-              <w:t>Τίτλος 1.1</w:t>
-            </w:r>
-          </w:p>
-        </w:tc>
-        <w:tc>
-          <w:tcPr>
-            <w:tcW w:w="1726" w:type="dxa"/>
-          </w:tcPr>
-          <w:p>
-            <w:pPr>
-              <w:rPr>
-                <w:highlight w:val="yellow"/>
-              </w:rPr>
-            </w:pPr>
-            <w:r>
-              <w:rPr>
-                <w:highlight w:val="yellow"/>
-              </w:rPr>
-              <w:t>Τίτλος 1.2</w:t>
-            </w:r>
-          </w:p>
-        </w:tc>
-        <w:tc>
-          <w:tcPr>
-            <w:tcW w:w="1726" w:type="dxa"/>
-          </w:tcPr>
-          <w:p>
-            <w:pPr>
-              <w:rPr>
-                <w:highlight w:val="yellow"/>
-              </w:rPr>
-            </w:pPr>
-            <w:r>
-              <w:rPr>
-                <w:highlight w:val="yellow"/>
-              </w:rPr>
-              <w:t>Τίτλος 1.3</w:t>
-            </w:r>
-          </w:p>
-        </w:tc>
-        <w:tc>
-          <w:tcPr>
-            <w:tcW w:w="1726" w:type="dxa"/>
-          </w:tcPr>
-          <w:p>
-            <w:pPr>
-              <w:rPr>
-                <w:highlight w:val="yellow"/>
-              </w:rPr>
-            </w:pPr>
-            <w:r>
-              <w:rPr>
-                <w:highlight w:val="yellow"/>
-              </w:rPr>
-              <w:t>Τίτλος 1.4</w:t>
-            </w:r>
-          </w:p>
-        </w:tc>
-        <w:tc>
-          <w:tcPr>
-            <w:tcW w:w="1726" w:type="dxa"/>
-          </w:tcPr>
-          <w:p>
-            <w:pPr>
-              <w:rPr>
-                <w:highlight w:val="yellow"/>
-              </w:rPr>
-            </w:pPr>
-            <w:r>
-              <w:rPr>
-                <w:highlight w:val="yellow"/>
-              </w:rPr>
-              <w:t>Τίτλος 1.5</w:t>
-            </w:r>
-          </w:p>
-        </w:tc>
-      </w:tr>
-      <w:tr>
-        <w:tc>
-          <w:tcPr>
-            <w:tcW w:w="1726" w:type="dxa"/>
-          </w:tcPr>
-          <w:p>
-            <w:pPr>
-              <w:rPr>
-                <w:highlight w:val="green"/>
-              </w:rPr>
-            </w:pPr>
-            <w:r>
-              <w:rPr>
-                <w:highlight w:val="green"/>
-              </w:rPr>
-              <w:t>Περιεχόμενο</w:t>
-            </w:r>
-            <w:r>
-              <w:rPr>
-                <w:highlight w:val="green"/>
-              </w:rPr>
-              <w:t xml:space="preserve"> 1.1</w:t>
-            </w:r>
-          </w:p>
-        </w:tc>
-        <w:tc>
-          <w:tcPr>
-            <w:tcW w:w="1726" w:type="dxa"/>
-          </w:tcPr>
-          <w:p>
-            <w:pPr>
-              <w:rPr>
-                <w:highlight w:val="green"/>
-              </w:rPr>
-            </w:pPr>
-            <w:r>
-              <w:rPr>
-                <w:highlight w:val="green"/>
-              </w:rPr>
-              <w:t>Περιεχόμενο</w:t>
-            </w:r>
-            <w:r>
-              <w:rPr>
-                <w:highlight w:val="green"/>
-              </w:rPr>
-              <w:t xml:space="preserve"> 1.2</w:t>
-            </w:r>
-          </w:p>
-        </w:tc>
-        <w:tc>
-          <w:tcPr>
-            <w:tcW w:w="1726" w:type="dxa"/>
-          </w:tcPr>
-          <w:p>
-            <w:pPr>
-              <w:rPr>
-                <w:highlight w:val="green"/>
-              </w:rPr>
-            </w:pPr>
-            <w:r>
-              <w:rPr>
-                <w:highlight w:val="green"/>
-              </w:rPr>
-              <w:t>Περιεχόμενο</w:t>
-            </w:r>
-            <w:r>
-              <w:rPr>
-                <w:highlight w:val="green"/>
-              </w:rPr>
-              <w:t xml:space="preserve"> 1.3</w:t>
-            </w:r>
-          </w:p>
-        </w:tc>
-        <w:tc>
-          <w:tcPr>
-            <w:tcW w:w="1726" w:type="dxa"/>
-          </w:tcPr>
-          <w:p>
-            <w:pPr>
-              <w:rPr>
-                <w:highlight w:val="green"/>
-              </w:rPr>
-            </w:pPr>
-            <w:r>
-              <w:rPr>
-                <w:highlight w:val="green"/>
-              </w:rPr>
-              <w:t>Περιεχόμενο</w:t>
-            </w:r>
-            <w:r>
-              <w:rPr>
-                <w:highlight w:val="green"/>
-              </w:rPr>
-              <w:t xml:space="preserve"> 1.4</w:t>
-            </w:r>
-          </w:p>
-        </w:tc>
-        <w:tc>
-          <w:tcPr>
-            <w:tcW w:w="1726" w:type="dxa"/>
-          </w:tcPr>
-          <w:p>
-            <w:pPr>
-              <w:rPr>
-                <w:highlight w:val="green"/>
-              </w:rPr>
-            </w:pPr>
-            <w:r>
-              <w:rPr>
-                <w:highlight w:val="green"/>
-              </w:rPr>
-              <w:t>Περιεχόμενο</w:t>
-            </w:r>
-            <w:r>
-              <w:rPr>
-                <w:highlight w:val="green"/>
-              </w:rPr>
-              <w:t xml:space="preserve"> 1.5</w:t>
-            </w:r>
-          </w:p>
-        </w:tc>
-      </w:tr>
-      <w:tr>
-        <w:tc>
-          <w:tcPr>
-            <w:tcW w:w="1726" w:type="dxa"/>
-          </w:tcPr>
-          <w:p>
-            <w:pPr>
-              <w:rPr>
-                <w:highlight w:val="lightGray"/>
-              </w:rPr>
-            </w:pPr>
-            <w:r>
-              <w:rPr>
-                <w:highlight w:val="lightGray"/>
-              </w:rPr>
-              <w:t>Σύνολο</w:t>
-            </w:r>
-            <w:r>
-              <w:rPr>
-                <w:highlight w:val="lightGray"/>
-              </w:rPr>
-              <w:t xml:space="preserve"> 1.1</w:t>
-            </w:r>
-          </w:p>
-        </w:tc>
-        <w:tc>
-          <w:tcPr>
-            <w:tcW w:w="1726" w:type="dxa"/>
-          </w:tcPr>
-          <w:p>
-            <w:pPr>
-              <w:rPr>
-                <w:highlight w:val="lightGray"/>
-              </w:rPr>
-            </w:pPr>
-          </w:p>
-        </w:tc>
-        <w:tc>
-          <w:tcPr>
-            <w:tcW w:w="1726" w:type="dxa"/>
-          </w:tcPr>
-          <w:p>
-            <w:pPr>
-              <w:rPr>
-                <w:highlight w:val="lightGray"/>
-              </w:rPr>
-            </w:pPr>
-            <w:r>
-              <w:rPr>
-                <w:highlight w:val="lightGray"/>
-              </w:rPr>
-              <w:t>Σύνολο</w:t>
-            </w:r>
-            <w:r>
-              <w:rPr>
-                <w:highlight w:val="lightGray"/>
-              </w:rPr>
-              <w:t xml:space="preserve"> 1.3</w:t>
-            </w:r>
-          </w:p>
-        </w:tc>
-        <w:tc>
-          <w:tcPr>
-            <w:tcW w:w="1726" w:type="dxa"/>
-          </w:tcPr>
-          <w:p>
-            <w:pPr>
-              <w:rPr>
-                <w:highlight w:val="lightGray"/>
-              </w:rPr>
-            </w:pPr>
-            <w:r>
-              <w:rPr>
-                <w:highlight w:val="lightGray"/>
-              </w:rPr>
-              <w:t>Σύνολο</w:t>
-            </w:r>
-            <w:r>
-              <w:rPr>
-                <w:highlight w:val="lightGray"/>
-              </w:rPr>
-              <w:t xml:space="preserve"> 1.4</w:t>
-            </w:r>
-          </w:p>
-        </w:tc>
-        <w:tc>
-          <w:tcPr>
-            <w:tcW w:w="1726" w:type="dxa"/>
-          </w:tcPr>
-          <w:p>
-            <w:pPr>
-              <w:rPr>
-                <w:highlight w:val="lightGray"/>
-              </w:rPr>
-            </w:pPr>
-            <w:r>
-              <w:rPr>
-                <w:highlight w:val="lightGray"/>
-              </w:rPr>
-              <w:t>Σύνολο</w:t>
-            </w:r>
-            <w:r>
-              <w:rPr>
-                <w:highlight w:val="lightGray"/>
-              </w:rPr>
-              <w:t xml:space="preserve"> 1.5</w:t>
-            </w:r>
-          </w:p>
-        </w:tc>
-      </w:tr>
-    </w:tbl>
-    <w:p/>
+    <w:p>
+      <w:pPr>
+        <w:rPr>
+          <w:lang w:val="en-US"/>
+        </w:rPr>
+      </w:pPr>
+    </w:p>
     <w:sectPr>
       <w:pgSz w:w="12240" w:h="15840"/>
-      <w:pgMar w:top="1440" w:right="1800" w:bottom="1440" w:left="1800" w:header="720" w:footer="720" w:gutter="0"/>
+      <w:pgMar w:top="1440" w:right="900" w:bottom="1440" w:left="1800" w:header="720" w:footer="720" w:gutter="0"/>
       <w:cols w:space="720"/>
       <w:docGrid w:linePitch="360"/>
     </w:sectPr>
@@ -1045,7 +778,7 @@
 
 <file path=word/comments.xml><?xml version="1.0" encoding="utf-8"?>
 <w:comments xmlns:wpc="http://schemas.microsoft.com/office/word/2010/wordprocessingCanvas" xmlns:cx="http://schemas.microsoft.com/office/drawing/2014/chartex" xmlns:cx1="http://schemas.microsoft.com/office/drawing/2015/9/8/chartex" xmlns:cx2="http://schemas.microsoft.com/office/drawing/2015/10/21/chartex" xmlns:cx3="http://schemas.microsoft.com/office/drawing/2016/5/9/chartex" xmlns:cx4="http://schemas.microsoft.com/office/drawing/2016/5/10/chartex" xmlns:cx5="http://schemas.microsoft.com/office/drawing/2016/5/11/chartex" xmlns:cx6="http://schemas.microsoft.com/office/drawing/2016/5/12/chartex" xmlns:cx7="http://schemas.microsoft.com/office/drawing/2016/5/13/chartex" xmlns:cx8="http://schemas.microsoft.com/office/drawing/2016/5/14/chartex" xmlns:mc="http://schemas.openxmlformats.org/markup-compatibility/2006" xmlns:aink="http://schemas.microsoft.com/office/drawing/2016/ink" xmlns:am3d="http://schemas.microsoft.com/office/drawing/2017/model3d" xmlns:o="urn:schemas-microsoft-com:office:office" xmlns:r="http://schemas.openxmlformats.org/officeDocument/2006/relationships" xmlns:m="http://schemas.openxmlformats.org/officeDocument/2006/math" xmlns:v="urn:schemas-microsoft-com:vml" xmlns:wp14="http://schemas.microsoft.com/office/word/2010/wordprocessingDrawing" xmlns:wp="http://schemas.openxmlformats.org/drawingml/2006/wordprocessingDrawing" xmlns:w10="urn:schemas-microsoft-com:office:word" xmlns:w="http://schemas.openxmlformats.org/wordprocessingml/2006/main" xmlns:w14="http://schemas.microsoft.com/office/word/2010/wordml" xmlns:w15="http://schemas.microsoft.com/office/word/2012/wordml" xmlns:w16cex="http://schemas.microsoft.com/office/word/2018/wordml/cex" xmlns:w16cid="http://schemas.microsoft.com/office/word/2016/wordml/cid" xmlns:w16="http://schemas.microsoft.com/office/word/2018/wordml" xmlns:w16sdtdh="http://schemas.microsoft.com/office/word/2020/wordml/sdtdatahash" xmlns:w16se="http://schemas.microsoft.com/office/word/2015/wordml/symex" xmlns:wpg="http://schemas.microsoft.com/office/word/2010/wordprocessingGroup" xmlns:wpi="http://schemas.microsoft.com/office/word/2010/wordprocessingInk" xmlns:wne="http://schemas.microsoft.com/office/word/2006/wordml" xmlns:wps="http://schemas.microsoft.com/office/word/2010/wordprocessingShape" mc:Ignorable="w14 w15 w16se w16cid w16 w16cex w16sdtdh wp14">
-  <w:comment w:id="0" w:author="Θέμης Θεοτοκάτος" w:date="2022-03-17T16:28:00Z" w:initials="ΘΘ">
+  <w:comment w:id="0" w:author="Θέμης Θεοτοκάτος" w:date="2022-03-18T19:39:00Z" w:initials="ΘΘ">
     <w:p>
       <w:pPr>
         <w:pStyle w:val="CommentText"/>
@@ -1061,14 +794,11 @@
       </w:r>
       <w:r>
         <w:rPr>
-          <w:rStyle w:val="CommentReference"/>
-          <w:lang w:val="en-US"/>
-        </w:rPr>
-        <w:t>start</w:t>
+          <w:lang w:val="en-US"/>
+        </w:rPr>
+        <w:t>template: "template_part1.docx",</w:t>
       </w:r>
     </w:p>
-  </w:comment>
-  <w:comment w:id="1" w:author="Θέμης Θεοτοκάτος" w:date="2022-03-17T16:28:00Z" w:initials="ΘΘ">
     <w:p>
       <w:pPr>
         <w:pStyle w:val="CommentText"/>
@@ -1076,6 +806,160 @@
           <w:lang w:val="en-US"/>
         </w:rPr>
       </w:pPr>
+      <w:proofErr w:type="spellStart"/>
+      <w:r>
+        <w:rPr>
+          <w:lang w:val="en-US"/>
+        </w:rPr>
+        <w:t>loopTable</w:t>
+      </w:r>
+      <w:proofErr w:type="spellEnd"/>
+      <w:r>
+        <w:rPr>
+          <w:lang w:val="en-US"/>
+        </w:rPr>
+        <w:t>: "</w:t>
+      </w:r>
+      <w:proofErr w:type="spellStart"/>
+      <w:r>
+        <w:rPr>
+          <w:lang w:val="en-US"/>
+        </w:rPr>
+        <w:t>PageADetails</w:t>
+      </w:r>
+      <w:proofErr w:type="spellEnd"/>
+      <w:r>
+        <w:rPr>
+          <w:lang w:val="en-US"/>
+        </w:rPr>
+        <w:t>",</w:t>
+      </w:r>
+    </w:p>
+    <w:p>
+      <w:pPr>
+        <w:pStyle w:val="CommentText"/>
+        <w:rPr>
+          <w:lang w:val="en-US"/>
+        </w:rPr>
+      </w:pPr>
+      <w:r>
+        <w:rPr>
+          <w:lang w:val="en-US"/>
+        </w:rPr>
+        <w:t>type: "table",</w:t>
+      </w:r>
+    </w:p>
+    <w:p>
+      <w:pPr>
+        <w:pStyle w:val="CommentText"/>
+        <w:rPr>
+          <w:lang w:val="en-US"/>
+        </w:rPr>
+      </w:pPr>
+      <w:proofErr w:type="spellStart"/>
+      <w:r>
+        <w:rPr>
+          <w:lang w:val="en-US"/>
+        </w:rPr>
+        <w:t>foreinKey</w:t>
+      </w:r>
+      <w:proofErr w:type="spellEnd"/>
+      <w:r>
+        <w:rPr>
+          <w:lang w:val="en-US"/>
+        </w:rPr>
+        <w:t>: "</w:t>
+      </w:r>
+      <w:proofErr w:type="spellStart"/>
+      <w:r>
+        <w:rPr>
+          <w:lang w:val="en-US"/>
+        </w:rPr>
+        <w:t>PageADetailID</w:t>
+      </w:r>
+      <w:proofErr w:type="spellEnd"/>
+      <w:r>
+        <w:rPr>
+          <w:lang w:val="en-US"/>
+        </w:rPr>
+        <w:t>",</w:t>
+      </w:r>
+    </w:p>
+    <w:p>
+      <w:pPr>
+        <w:pStyle w:val="CommentText"/>
+        <w:rPr>
+          <w:lang w:val="en-US"/>
+        </w:rPr>
+      </w:pPr>
+      <w:proofErr w:type="spellStart"/>
+      <w:r>
+        <w:rPr>
+          <w:lang w:val="en-US"/>
+        </w:rPr>
+        <w:t>headerCount</w:t>
+      </w:r>
+      <w:proofErr w:type="spellEnd"/>
+      <w:r>
+        <w:rPr>
+          <w:lang w:val="en-US"/>
+        </w:rPr>
+        <w:t>: 2,</w:t>
+      </w:r>
+    </w:p>
+    <w:p>
+      <w:pPr>
+        <w:pStyle w:val="CommentText"/>
+        <w:rPr>
+          <w:lang w:val="en-US"/>
+        </w:rPr>
+      </w:pPr>
+      <w:proofErr w:type="spellStart"/>
+      <w:r>
+        <w:rPr>
+          <w:lang w:val="en-US"/>
+        </w:rPr>
+        <w:t>bodyCount</w:t>
+      </w:r>
+      <w:proofErr w:type="spellEnd"/>
+      <w:r>
+        <w:rPr>
+          <w:lang w:val="en-US"/>
+        </w:rPr>
+        <w:t>: 2,</w:t>
+      </w:r>
+    </w:p>
+    <w:p>
+      <w:pPr>
+        <w:pStyle w:val="CommentText"/>
+        <w:rPr>
+          <w:lang w:val="en-US"/>
+        </w:rPr>
+      </w:pPr>
+      <w:proofErr w:type="spellStart"/>
+      <w:r>
+        <w:rPr>
+          <w:lang w:val="en-US"/>
+        </w:rPr>
+        <w:t>footerCount</w:t>
+      </w:r>
+      <w:proofErr w:type="spellEnd"/>
+      <w:r>
+        <w:rPr>
+          <w:lang w:val="en-US"/>
+        </w:rPr>
+        <w:t>: 2</w:t>
+      </w:r>
+    </w:p>
+  </w:comment>
+  <w:comment w:id="1" w:author="Θέμης Θεοτοκάτος" w:date="2022-03-18T20:04:00Z" w:initials="ΘΘ">
+    <w:p>
+      <w:pPr>
+        <w:pStyle w:val="CommentText"/>
+        <w:rPr>
+          <w:lang w:val="en-US"/>
+        </w:rPr>
+      </w:pPr>
       <w:r>
         <w:rPr>
           <w:rStyle w:val="CommentReference"/>
@@ -1086,7 +970,117 @@
         <w:rPr>
           <w:lang w:val="en-US"/>
         </w:rPr>
-        <w:t>end</w:t>
+        <w:t>field1</w:t>
+      </w:r>
+    </w:p>
+  </w:comment>
+  <w:comment w:id="2" w:author="Θέμης Θεοτοκάτος" w:date="2022-03-18T20:04:00Z" w:initials="ΘΘ">
+    <w:p>
+      <w:pPr>
+        <w:pStyle w:val="CommentText"/>
+        <w:rPr>
+          <w:lang w:val="en-US"/>
+        </w:rPr>
+      </w:pPr>
+      <w:r>
+        <w:rPr>
+          <w:rStyle w:val="CommentReference"/>
+        </w:rPr>
+        <w:annotationRef/>
+      </w:r>
+      <w:r>
+        <w:rPr>
+          <w:lang w:val="en-US"/>
+        </w:rPr>
+        <w:t>field2</w:t>
+      </w:r>
+    </w:p>
+  </w:comment>
+  <w:comment w:id="3" w:author="Θέμης Θεοτοκάτος" w:date="2022-03-18T20:05:00Z" w:initials="ΘΘ">
+    <w:p>
+      <w:pPr>
+        <w:pStyle w:val="CommentText"/>
+        <w:rPr>
+          <w:lang w:val="en-US"/>
+        </w:rPr>
+      </w:pPr>
+      <w:r>
+        <w:rPr>
+          <w:rStyle w:val="CommentReference"/>
+        </w:rPr>
+        <w:annotationRef/>
+      </w:r>
+      <w:r>
+        <w:rPr>
+          <w:lang w:val="en-US"/>
+        </w:rPr>
+        <w:t>field3</w:t>
+      </w:r>
+    </w:p>
+  </w:comment>
+  <w:comment w:id="4" w:author="Θέμης Θεοτοκάτος" w:date="2022-03-18T20:05:00Z" w:initials="ΘΘ">
+    <w:p>
+      <w:pPr>
+        <w:pStyle w:val="CommentText"/>
+        <w:rPr>
+          <w:lang w:val="en-US"/>
+        </w:rPr>
+      </w:pPr>
+      <w:r>
+        <w:rPr>
+          <w:rStyle w:val="CommentReference"/>
+        </w:rPr>
+        <w:annotationRef/>
+      </w:r>
+      <w:r>
+        <w:rPr>
+          <w:lang w:val="en-US"/>
+        </w:rPr>
+        <w:t>field4</w:t>
+      </w:r>
+    </w:p>
+  </w:comment>
+  <w:comment w:id="5" w:author="Θέμης Θεοτοκάτος" w:date="2022-03-18T20:05:00Z" w:initials="ΘΘ">
+    <w:p>
+      <w:pPr>
+        <w:pStyle w:val="CommentText"/>
+        <w:rPr>
+          <w:lang w:val="en-US"/>
+        </w:rPr>
+      </w:pPr>
+      <w:r>
+        <w:rPr>
+          <w:rStyle w:val="CommentReference"/>
+        </w:rPr>
+        <w:annotationRef/>
+      </w:r>
+      <w:r>
+        <w:rPr>
+          <w:lang w:val="en-US"/>
+        </w:rPr>
+        <w:t>field4</w:t>
+      </w:r>
+    </w:p>
+  </w:comment>
+  <w:comment w:id="6" w:author="Θέμης Θεοτοκάτος" w:date="2022-03-18T20:05:00Z" w:initials="ΘΘ">
+    <w:p>
+      <w:pPr>
+        <w:pStyle w:val="CommentText"/>
+        <w:rPr>
+          <w:lang w:val="en-US"/>
+        </w:rPr>
+      </w:pPr>
+      <w:r>
+        <w:rPr>
+          <w:rStyle w:val="CommentReference"/>
+        </w:rPr>
+        <w:annotationRef/>
+      </w:r>
+      <w:r>
+        <w:rPr>
+          <w:lang w:val="en-US"/>
+        </w:rPr>
+        <w:t>field5</w:t>
       </w:r>
     </w:p>
   </w:comment>
@@ -1095,22 +1089,37 @@
 
 <file path=word/commentsExtended.xml><?xml version="1.0" encoding="utf-8"?>
 <w15:commentsEx xmlns:wpc="http://schemas.microsoft.com/office/word/2010/wordprocessingCanvas" xmlns:cx="http://schemas.microsoft.com/office/drawing/2014/chartex" xmlns:cx1="http://schemas.microsoft.com/office/drawing/2015/9/8/chartex" xmlns:cx2="http://schemas.microsoft.com/office/drawing/2015/10/21/chartex" xmlns:cx3="http://schemas.microsoft.com/office/drawing/2016/5/9/chartex" xmlns:cx4="http://schemas.microsoft.com/office/drawing/2016/5/10/chartex" xmlns:cx5="http://schemas.microsoft.com/office/drawing/2016/5/11/chartex" xmlns:cx6="http://schemas.microsoft.com/office/drawing/2016/5/12/chartex" xmlns:cx7="http://schemas.microsoft.com/office/drawing/2016/5/13/chartex" xmlns:cx8="http://schemas.microsoft.com/office/drawing/2016/5/14/chartex" xmlns:mc="http://schemas.openxmlformats.org/markup-compatibility/2006" xmlns:aink="http://schemas.microsoft.com/office/drawing/2016/ink" xmlns:am3d="http://schemas.microsoft.com/office/drawing/2017/model3d" xmlns:o="urn:schemas-microsoft-com:office:office" xmlns:r="http://schemas.openxmlformats.org/officeDocument/2006/relationships" xmlns:m="http://schemas.openxmlformats.org/officeDocument/2006/math" xmlns:v="urn:schemas-microsoft-com:vml" xmlns:wp14="http://schemas.microsoft.com/office/word/2010/wordprocessingDrawing" xmlns:wp="http://schemas.openxmlformats.org/drawingml/2006/wordprocessingDrawing" xmlns:w10="urn:schemas-microsoft-com:office:word" xmlns:w="http://schemas.openxmlformats.org/wordprocessingml/2006/main" xmlns:w14="http://schemas.microsoft.com/office/word/2010/wordml" xmlns:w15="http://schemas.microsoft.com/office/word/2012/wordml" xmlns:w16cex="http://schemas.microsoft.com/office/word/2018/wordml/cex" xmlns:w16cid="http://schemas.microsoft.com/office/word/2016/wordml/cid" xmlns:w16="http://schemas.microsoft.com/office/word/2018/wordml" xmlns:w16sdtdh="http://schemas.microsoft.com/office/word/2020/wordml/sdtdatahash" xmlns:w16se="http://schemas.microsoft.com/office/word/2015/wordml/symex" xmlns:wpg="http://schemas.microsoft.com/office/word/2010/wordprocessingGroup" xmlns:wpi="http://schemas.microsoft.com/office/word/2010/wordprocessingInk" xmlns:wne="http://schemas.microsoft.com/office/word/2006/wordml" xmlns:wps="http://schemas.microsoft.com/office/word/2010/wordprocessingShape" mc:Ignorable="w14 w15 w16se w16cid w16 w16cex w16sdtdh wp14">
-  <w15:commentEx w15:paraId="3E1C6C10" w15:done="0"/>
-  <w15:commentEx w15:paraId="20021134" w15:done="0"/>
+  <w15:commentEx w15:paraId="03494F62" w15:done="0"/>
+  <w15:commentEx w15:paraId="52AE54B6" w15:done="0"/>
+  <w15:commentEx w15:paraId="5ECBF41E" w15:done="0"/>
+  <w15:commentEx w15:paraId="2B2A834E" w15:done="0"/>
+  <w15:commentEx w15:paraId="1031DA54" w15:done="0"/>
+  <w15:commentEx w15:paraId="53141AFD" w15:done="0"/>
+  <w15:commentEx w15:paraId="135593BA" w15:done="0"/>
 </w15:commentsEx>
 </file>
 
 <file path=word/commentsExtensible.xml><?xml version="1.0" encoding="utf-8"?>
 <w16cex:commentsExtensible xmlns:wpc="http://schemas.microsoft.com/office/word/2010/wordprocessingCanvas" xmlns:cx="http://schemas.microsoft.com/office/drawing/2014/chartex" xmlns:cx1="http://schemas.microsoft.com/office/drawing/2015/9/8/chartex" xmlns:cx2="http://schemas.microsoft.com/office/drawing/2015/10/21/chartex" xmlns:cx3="http://schemas.microsoft.com/office/drawing/2016/5/9/chartex" xmlns:cx4="http://schemas.microsoft.com/office/drawing/2016/5/10/chartex" xmlns:cx5="http://schemas.microsoft.com/office/drawing/2016/5/11/chartex" xmlns:cx6="http://schemas.microsoft.com/office/drawing/2016/5/12/chartex" xmlns:cx7="http://schemas.microsoft.com/office/drawing/2016/5/13/chartex" xmlns:cx8="http://schemas.microsoft.com/office/drawing/2016/5/14/chartex" xmlns:mc="http://schemas.openxmlformats.org/markup-compatibility/2006" xmlns:aink="http://schemas.microsoft.com/office/drawing/2016/ink" xmlns:am3d="http://schemas.microsoft.com/office/drawing/2017/model3d" xmlns:o="urn:schemas-microsoft-com:office:office" xmlns:r="http://schemas.openxmlformats.org/officeDocument/2006/relationships" xmlns:m="http://schemas.openxmlformats.org/officeDocument/2006/math" xmlns:v="urn:schemas-microsoft-com:vml" xmlns:wp14="http://schemas.microsoft.com/office/word/2010/wordprocessingDrawing" xmlns:wp="http://schemas.openxmlformats.org/drawingml/2006/wordprocessingDrawing" xmlns:w10="urn:schemas-microsoft-com:office:word" xmlns:w="http://schemas.openxmlformats.org/wordprocessingml/2006/main" xmlns:w14="http://schemas.microsoft.com/office/word/2010/wordml" xmlns:w15="http://schemas.microsoft.com/office/word/2012/wordml" xmlns:w16cex="http://schemas.microsoft.com/office/word/2018/wordml/cex" xmlns:w16cid="http://schemas.microsoft.com/office/word/2016/wordml/cid" xmlns:w16="http://schemas.microsoft.com/office/word/2018/wordml" xmlns:w16sdtdh="http://schemas.microsoft.com/office/word/2020/wordml/sdtdatahash" xmlns:w16se="http://schemas.microsoft.com/office/word/2015/wordml/symex" xmlns:wpg="http://schemas.microsoft.com/office/word/2010/wordprocessingGroup" xmlns:wpi="http://schemas.microsoft.com/office/word/2010/wordprocessingInk" xmlns:wne="http://schemas.microsoft.com/office/word/2006/wordml" xmlns:wps="http://schemas.microsoft.com/office/word/2010/wordprocessingShape" mc:Ignorable="w14 w15 w16se w16cid w16 w16cex w16sdtdh wp14">
-  <w16cex:commentExtensible w16cex:durableId="25DDE01B" w16cex:dateUtc="2022-03-17T14:28:00Z"/>
-  <w16cex:commentExtensible w16cex:durableId="25DDE02E" w16cex:dateUtc="2022-03-17T14:28:00Z"/>
+  <w16cex:commentExtensible w16cex:durableId="25DF5E5D" w16cex:dateUtc="2022-03-18T17:39:00Z"/>
+  <w16cex:commentExtensible w16cex:durableId="25DF6457" w16cex:dateUtc="2022-03-18T18:04:00Z"/>
+  <w16cex:commentExtensible w16cex:durableId="25DF6461" w16cex:dateUtc="2022-03-18T18:04:00Z"/>
+  <w16cex:commentExtensible w16cex:durableId="25DF646C" w16cex:dateUtc="2022-03-18T18:05:00Z"/>
+  <w16cex:commentExtensible w16cex:durableId="25DF6471" w16cex:dateUtc="2022-03-18T18:05:00Z"/>
+  <w16cex:commentExtensible w16cex:durableId="25DF6477" w16cex:dateUtc="2022-03-18T18:05:00Z"/>
+  <w16cex:commentExtensible w16cex:durableId="25DF647C" w16cex:dateUtc="2022-03-18T18:05:00Z"/>
 </w16cex:commentsExtensible>
 </file>
 
 <file path=word/commentsIds.xml><?xml version="1.0" encoding="utf-8"?>
 <w16cid:commentsIds xmlns:wpc="http://schemas.microsoft.com/office/word/2010/wordprocessingCanvas" xmlns:cx="http://schemas.microsoft.com/office/drawing/2014/chartex" xmlns:cx1="http://schemas.microsoft.com/office/drawing/2015/9/8/chartex" xmlns:cx2="http://schemas.microsoft.com/office/drawing/2015/10/21/chartex" xmlns:cx3="http://schemas.microsoft.com/office/drawing/2016/5/9/chartex" xmlns:cx4="http://schemas.microsoft.com/office/drawing/2016/5/10/chartex" xmlns:cx5="http://schemas.microsoft.com/office/drawing/2016/5/11/chartex" xmlns:cx6="http://schemas.microsoft.com/office/drawing/2016/5/12/chartex" xmlns:cx7="http://schemas.microsoft.com/office/drawing/2016/5/13/chartex" xmlns:cx8="http://schemas.microsoft.com/office/drawing/2016/5/14/chartex" xmlns:mc="http://schemas.openxmlformats.org/markup-compatibility/2006" xmlns:aink="http://schemas.microsoft.com/office/drawing/2016/ink" xmlns:am3d="http://schemas.microsoft.com/office/drawing/2017/model3d" xmlns:o="urn:schemas-microsoft-com:office:office" xmlns:r="http://schemas.openxmlformats.org/officeDocument/2006/relationships" xmlns:m="http://schemas.openxmlformats.org/officeDocument/2006/math" xmlns:v="urn:schemas-microsoft-com:vml" xmlns:wp14="http://schemas.microsoft.com/office/word/2010/wordprocessingDrawing" xmlns:wp="http://schemas.openxmlformats.org/drawingml/2006/wordprocessingDrawing" xmlns:w10="urn:schemas-microsoft-com:office:word" xmlns:w="http://schemas.openxmlformats.org/wordprocessingml/2006/main" xmlns:w14="http://schemas.microsoft.com/office/word/2010/wordml" xmlns:w15="http://schemas.microsoft.com/office/word/2012/wordml" xmlns:w16cex="http://schemas.microsoft.com/office/word/2018/wordml/cex" xmlns:w16cid="http://schemas.microsoft.com/office/word/2016/wordml/cid" xmlns:w16="http://schemas.microsoft.com/office/word/2018/wordml" xmlns:w16sdtdh="http://schemas.microsoft.com/office/word/2020/wordml/sdtdatahash" xmlns:w16se="http://schemas.microsoft.com/office/word/2015/wordml/symex" xmlns:wpg="http://schemas.microsoft.com/office/word/2010/wordprocessingGroup" xmlns:wpi="http://schemas.microsoft.com/office/word/2010/wordprocessingInk" xmlns:wne="http://schemas.microsoft.com/office/word/2006/wordml" xmlns:wps="http://schemas.microsoft.com/office/word/2010/wordprocessingShape" mc:Ignorable="w14 w15 w16se w16cid w16 w16cex w16sdtdh wp14">
-  <w16cid:commentId w16cid:paraId="3E1C6C10" w16cid:durableId="25DDE01B"/>
-  <w16cid:commentId w16cid:paraId="20021134" w16cid:durableId="25DDE02E"/>
+  <w16cid:commentId w16cid:paraId="03494F62" w16cid:durableId="25DF5E5D"/>
+  <w16cid:commentId w16cid:paraId="52AE54B6" w16cid:durableId="25DF6457"/>
+  <w16cid:commentId w16cid:paraId="5ECBF41E" w16cid:durableId="25DF6461"/>
+  <w16cid:commentId w16cid:paraId="2B2A834E" w16cid:durableId="25DF646C"/>
+  <w16cid:commentId w16cid:paraId="1031DA54" w16cid:durableId="25DF6471"/>
+  <w16cid:commentId w16cid:paraId="53141AFD" w16cid:durableId="25DF6477"/>
+  <w16cid:commentId w16cid:paraId="135593BA" w16cid:durableId="25DF647C"/>
 </w16cid:commentsIds>
 </file>
 
@@ -1525,7 +1534,6 @@
   <w:style w:type="character" w:default="1" w:styleId="DefaultParagraphFont">
     <w:name w:val="Default Paragraph Font"/>
     <w:uiPriority w:val="1"/>
-    <w:semiHidden/>
     <w:unhideWhenUsed/>
   </w:style>
   <w:style w:type="table" w:default="1" w:styleId="TableNormal">
@@ -1932,4 +1940,16 @@
     </a:ext>
   </a:extLst>
 </a:theme>
+</file>
+
+<file path=customXml/item1.xml><?xml version="1.0" encoding="utf-8"?>
+<b:Sources xmlns:b="http://schemas.openxmlformats.org/officeDocument/2006/bibliography" xmlns="http://schemas.openxmlformats.org/officeDocument/2006/bibliography" SelectedStyle="\APASixthEditionOfficeOnline.xsl" StyleName="APA" Version="6"/>
+</file>
+
+<file path=customXml/itemProps1.xml><?xml version="1.0" encoding="utf-8"?>
+<ds:datastoreItem xmlns:ds="http://schemas.openxmlformats.org/officeDocument/2006/customXml" ds:itemID="{83E50CE1-76B8-4910-A637-1A6EA550205E}">
+  <ds:schemaRefs>
+    <ds:schemaRef ds:uri="http://schemas.openxmlformats.org/officeDocument/2006/bibliography"/>
+  </ds:schemaRefs>
+</ds:datastoreItem>
 </file>
</xml_diff>